<commit_message>
Modified Files to work with MacOS
</commit_message>
<xml_diff>
--- a/Board Paper Programs/CS Board Question Solved/CS-board-questions.docx
+++ b/Board Paper Programs/CS Board Question Solved/CS-board-questions.docx
@@ -64,33 +64,73 @@
           <w:szCs w:val="20"/>
           <w:lang w:val="en-US"/>
         </w:rPr>
-        <w:t>Q) WAP in C++ to print first 20 terms of Fibonacci Series (Series is 0,1,1,2,3,5,8….)</w:t>
-      </w:r>
-    </w:p>
-    <w:p>
-      <w:pPr>
-        <w:rPr>
-          <w:sz w:val="20"/>
-          <w:szCs w:val="20"/>
-          <w:lang w:val="en-US"/>
-        </w:rPr>
-      </w:pPr>
-    </w:p>
-    <w:p>
-      <w:pPr>
-        <w:rPr>
-          <w:sz w:val="20"/>
-          <w:szCs w:val="20"/>
-          <w:lang w:val="en-US"/>
-        </w:rPr>
-      </w:pPr>
-      <w:r>
-        <w:rPr>
-          <w:sz w:val="20"/>
-          <w:szCs w:val="20"/>
-          <w:lang w:val="en-US"/>
-        </w:rPr>
-        <w:t xml:space="preserve">Q) Implement a class temperature. Include a constructor in it which accepts value of temperature from user in degree Celsius. Include two </w:t>
+        <w:t>Q</w:t>
+      </w:r>
+      <w:r>
+        <w:rPr>
+          <w:sz w:val="20"/>
+          <w:szCs w:val="20"/>
+          <w:lang w:val="en-US"/>
+        </w:rPr>
+        <w:t>.1</w:t>
+      </w:r>
+      <w:r>
+        <w:rPr>
+          <w:sz w:val="20"/>
+          <w:szCs w:val="20"/>
+          <w:lang w:val="en-US"/>
+        </w:rPr>
+        <w:t>) WAP in C++ to print first 20 terms of Fibonacci Series (Series is 0,1,1,2,3,5,8….)</w:t>
+      </w:r>
+    </w:p>
+    <w:p>
+      <w:pPr>
+        <w:rPr>
+          <w:sz w:val="20"/>
+          <w:szCs w:val="20"/>
+          <w:lang w:val="en-US"/>
+        </w:rPr>
+      </w:pPr>
+    </w:p>
+    <w:p>
+      <w:pPr>
+        <w:rPr>
+          <w:sz w:val="20"/>
+          <w:szCs w:val="20"/>
+          <w:lang w:val="en-US"/>
+        </w:rPr>
+      </w:pPr>
+      <w:r>
+        <w:rPr>
+          <w:sz w:val="20"/>
+          <w:szCs w:val="20"/>
+          <w:lang w:val="en-US"/>
+        </w:rPr>
+        <w:t>Q</w:t>
+      </w:r>
+      <w:r>
+        <w:rPr>
+          <w:sz w:val="20"/>
+          <w:szCs w:val="20"/>
+          <w:lang w:val="en-US"/>
+        </w:rPr>
+        <w:t>.2</w:t>
+      </w:r>
+      <w:r>
+        <w:rPr>
+          <w:sz w:val="20"/>
+          <w:szCs w:val="20"/>
+          <w:lang w:val="en-US"/>
+        </w:rPr>
+        <w:t xml:space="preserve">) </w:t>
+      </w:r>
+      <w:r>
+        <w:rPr>
+          <w:sz w:val="20"/>
+          <w:szCs w:val="20"/>
+          <w:lang w:val="en-US"/>
+        </w:rPr>
+        <w:t xml:space="preserve">Implement a class temperature. Include a constructor in it which accepts value of temperature from user in degree Celsius. Include two </w:t>
       </w:r>
       <w:proofErr w:type="spellStart"/>
       <w:r>
@@ -213,19 +253,19 @@
           <w:rFonts w:eastAsiaTheme="minorEastAsia"/>
           <w:sz w:val="20"/>
           <w:szCs w:val="20"/>
-          <w:lang w:val="en-US"/>
-        </w:rPr>
-      </w:pPr>
-    </w:p>
-    <w:p>
-      <w:pPr>
+          <w:vertAlign w:val="subscript"/>
+          <w:lang w:val="en-US"/>
+        </w:rPr>
+      </w:pPr>
+      <w:r>
         <w:rPr>
           <w:rFonts w:eastAsiaTheme="minorEastAsia"/>
           <w:sz w:val="20"/>
           <w:szCs w:val="20"/>
           <w:lang w:val="en-US"/>
         </w:rPr>
-      </w:pPr>
+        <w:softHyphen/>
+      </w:r>
       <w:r>
         <w:rPr>
           <w:rFonts w:eastAsiaTheme="minorEastAsia"/>
@@ -233,7 +273,7 @@
           <w:szCs w:val="20"/>
           <w:lang w:val="en-US"/>
         </w:rPr>
-        <w:t>Q) Implement a class avg. Include a constructor in it which will accept value of three variables from user. Include two more functions in it, one function calculates average and other prints it.</w:t>
+        <w:softHyphen/>
       </w:r>
     </w:p>
     <w:p>
@@ -245,16 +285,15 @@
           <w:lang w:val="en-US"/>
         </w:rPr>
       </w:pPr>
-    </w:p>
-    <w:p>
-      <w:pPr>
+      <w:r>
         <w:rPr>
           <w:rFonts w:eastAsiaTheme="minorEastAsia"/>
           <w:sz w:val="20"/>
           <w:szCs w:val="20"/>
           <w:lang w:val="en-US"/>
         </w:rPr>
-      </w:pPr>
+        <w:t>Q</w:t>
+      </w:r>
       <w:r>
         <w:rPr>
           <w:rFonts w:eastAsiaTheme="minorEastAsia"/>
@@ -262,7 +301,131 @@
           <w:szCs w:val="20"/>
           <w:lang w:val="en-US"/>
         </w:rPr>
-        <w:t>Q)</w:t>
+        <w:t>.3</w:t>
+      </w:r>
+      <w:r>
+        <w:rPr>
+          <w:rFonts w:eastAsiaTheme="minorEastAsia"/>
+          <w:sz w:val="20"/>
+          <w:szCs w:val="20"/>
+          <w:lang w:val="en-US"/>
+        </w:rPr>
+        <w:t>) Implement a class avg. Include a constructor in it which will accept value of three variables from user. Include two more functions in it, one function calculates average and other prints it.</w:t>
+      </w:r>
+    </w:p>
+    <w:p>
+      <w:pPr>
+        <w:rPr>
+          <w:rFonts w:eastAsiaTheme="minorEastAsia"/>
+          <w:sz w:val="20"/>
+          <w:szCs w:val="20"/>
+          <w:lang w:val="en-US"/>
+        </w:rPr>
+      </w:pPr>
+    </w:p>
+    <w:p>
+      <w:pPr>
+        <w:rPr>
+          <w:rFonts w:eastAsiaTheme="minorEastAsia"/>
+          <w:sz w:val="20"/>
+          <w:szCs w:val="20"/>
+          <w:lang w:val="en-US"/>
+        </w:rPr>
+      </w:pPr>
+      <w:r>
+        <w:rPr>
+          <w:rFonts w:eastAsiaTheme="minorEastAsia"/>
+          <w:noProof/>
+          <w:sz w:val="20"/>
+          <w:szCs w:val="20"/>
+          <w:lang w:val="en-US"/>
+        </w:rPr>
+        <mc:AlternateContent>
+          <mc:Choice Requires="wpi">
+            <w:drawing>
+              <wp:anchor distT="0" distB="0" distL="114300" distR="114300" simplePos="0" relativeHeight="251659264" behindDoc="0" locked="0" layoutInCell="1" allowOverlap="1" wp14:anchorId="73A366BD" wp14:editId="5DDE9E4E">
+                <wp:simplePos x="0" y="0"/>
+                <wp:positionH relativeFrom="column">
+                  <wp:posOffset>-22111</wp:posOffset>
+                </wp:positionH>
+                <wp:positionV relativeFrom="paragraph">
+                  <wp:posOffset>65935</wp:posOffset>
+                </wp:positionV>
+                <wp:extent cx="300600" cy="13680"/>
+                <wp:effectExtent l="88900" t="139700" r="80645" b="139065"/>
+                <wp:wrapNone/>
+                <wp:docPr id="10" name="Ink 10"/>
+                <wp:cNvGraphicFramePr/>
+                <a:graphic xmlns:a="http://schemas.openxmlformats.org/drawingml/2006/main">
+                  <a:graphicData uri="http://schemas.microsoft.com/office/word/2010/wordprocessingInk">
+                    <w14:contentPart bwMode="auto" r:id="rId4">
+                      <w14:nvContentPartPr>
+                        <w14:cNvContentPartPr/>
+                      </w14:nvContentPartPr>
+                      <w14:xfrm>
+                        <a:off x="0" y="0"/>
+                        <a:ext cx="300600" cy="13680"/>
+                      </w14:xfrm>
+                    </w14:contentPart>
+                  </a:graphicData>
+                </a:graphic>
+              </wp:anchor>
+            </w:drawing>
+          </mc:Choice>
+          <mc:Fallback>
+            <w:pict>
+              <v:shapetype w14:anchorId="065D02BC" id="_x0000_t75" coordsize="21600,21600" o:spt="75" o:preferrelative="t" path="m@4@5l@4@11@9@11@9@5xe" filled="f" stroked="f">
+                <v:stroke joinstyle="miter"/>
+                <v:formulas>
+                  <v:f eqn="if lineDrawn pixelLineWidth 0"/>
+                  <v:f eqn="sum @0 1 0"/>
+                  <v:f eqn="sum 0 0 @1"/>
+                  <v:f eqn="prod @2 1 2"/>
+                  <v:f eqn="prod @3 21600 pixelWidth"/>
+                  <v:f eqn="prod @3 21600 pixelHeight"/>
+                  <v:f eqn="sum @0 0 1"/>
+                  <v:f eqn="prod @6 1 2"/>
+                  <v:f eqn="prod @7 21600 pixelWidth"/>
+                  <v:f eqn="sum @8 21600 0"/>
+                  <v:f eqn="prod @7 21600 pixelHeight"/>
+                  <v:f eqn="sum @10 21600 0"/>
+                </v:formulas>
+                <v:path o:extrusionok="f" gradientshapeok="t" o:connecttype="rect"/>
+                <o:lock v:ext="edit" aspectratio="t"/>
+              </v:shapetype>
+              <v:shape id="Ink 10" o:spid="_x0000_s1026" type="#_x0000_t75" style="position:absolute;margin-left:-6pt;margin-top:-3.3pt;width:32.15pt;height:18.1pt;z-index:251659264;visibility:visible;mso-wrap-style:square;mso-wrap-distance-left:9pt;mso-wrap-distance-top:0;mso-wrap-distance-right:9pt;mso-wrap-distance-bottom:0;mso-position-horizontal:absolute;mso-position-horizontal-relative:text;mso-position-vertical:absolute;mso-position-vertical-relative:text" o:gfxdata="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">
+                <v:imagedata r:id="rId5" o:title=""/>
+              </v:shape>
+            </w:pict>
+          </mc:Fallback>
+        </mc:AlternateContent>
+      </w:r>
+      <w:r>
+        <w:rPr>
+          <w:rFonts w:eastAsiaTheme="minorEastAsia"/>
+          <w:sz w:val="20"/>
+          <w:szCs w:val="20"/>
+          <w:lang w:val="en-US"/>
+        </w:rPr>
+        <w:t>Q</w:t>
+      </w:r>
+      <w:r>
+        <w:rPr>
+          <w:rFonts w:eastAsiaTheme="minorEastAsia"/>
+          <w:sz w:val="20"/>
+          <w:szCs w:val="20"/>
+          <w:lang w:val="en-US"/>
+        </w:rPr>
+        <w:t>.4</w:t>
+      </w:r>
+      <w:r>
+        <w:rPr>
+          <w:rFonts w:eastAsiaTheme="minorEastAsia"/>
+          <w:sz w:val="20"/>
+          <w:szCs w:val="20"/>
+          <w:lang w:val="en-US"/>
+        </w:rPr>
+        <w:t>)</w:t>
       </w:r>
     </w:p>
     <w:p>
@@ -308,7 +471,7 @@
                     <pic:cNvPicPr/>
                   </pic:nvPicPr>
                   <pic:blipFill rotWithShape="1">
-                    <a:blip r:embed="rId4"/>
+                    <a:blip r:embed="rId6"/>
                     <a:srcRect t="6578" r="-72" b="6086"/>
                     <a:stretch/>
                   </pic:blipFill>
@@ -409,7 +572,25 @@
           <w:szCs w:val="20"/>
           <w:lang w:val="en-US"/>
         </w:rPr>
-        <w:t>Q)</w:t>
+        <w:t>Q</w:t>
+      </w:r>
+      <w:r>
+        <w:rPr>
+          <w:rFonts w:eastAsiaTheme="minorEastAsia"/>
+          <w:sz w:val="20"/>
+          <w:szCs w:val="20"/>
+          <w:lang w:val="en-US"/>
+        </w:rPr>
+        <w:t>.5</w:t>
+      </w:r>
+      <w:r>
+        <w:rPr>
+          <w:rFonts w:eastAsiaTheme="minorEastAsia"/>
+          <w:sz w:val="20"/>
+          <w:szCs w:val="20"/>
+          <w:lang w:val="en-US"/>
+        </w:rPr>
+        <w:t>)</w:t>
       </w:r>
     </w:p>
     <w:p>
@@ -432,156 +613,6 @@
             <wp:extent cx="5727700" cy="2355850"/>
             <wp:effectExtent l="0" t="0" r="0" b="6350"/>
             <wp:docPr id="2" name="Picture 2"/>
-            <wp:cNvGraphicFramePr>
-              <a:graphicFrameLocks xmlns:a="http://schemas.openxmlformats.org/drawingml/2006/main" noChangeAspect="1"/>
-            </wp:cNvGraphicFramePr>
-            <a:graphic xmlns:a="http://schemas.openxmlformats.org/drawingml/2006/main">
-              <a:graphicData uri="http://schemas.openxmlformats.org/drawingml/2006/picture">
-                <pic:pic xmlns:pic="http://schemas.openxmlformats.org/drawingml/2006/picture">
-                  <pic:nvPicPr>
-                    <pic:cNvPr id="1" name=""/>
-                    <pic:cNvPicPr/>
-                  </pic:nvPicPr>
-                  <pic:blipFill>
-                    <a:blip r:embed="rId5"/>
-                    <a:stretch>
-                      <a:fillRect/>
-                    </a:stretch>
-                  </pic:blipFill>
-                  <pic:spPr>
-                    <a:xfrm>
-                      <a:off x="0" y="0"/>
-                      <a:ext cx="5727700" cy="2355850"/>
-                    </a:xfrm>
-                    <a:prstGeom prst="rect">
-                      <a:avLst/>
-                    </a:prstGeom>
-                  </pic:spPr>
-                </pic:pic>
-              </a:graphicData>
-            </a:graphic>
-          </wp:inline>
-        </w:drawing>
-      </w:r>
-    </w:p>
-    <w:p>
-      <w:pPr>
-        <w:rPr>
-          <w:sz w:val="20"/>
-          <w:szCs w:val="20"/>
-          <w:lang w:val="en-US"/>
-        </w:rPr>
-      </w:pPr>
-    </w:p>
-    <w:p>
-      <w:pPr>
-        <w:rPr>
-          <w:sz w:val="20"/>
-          <w:szCs w:val="20"/>
-          <w:lang w:val="en-US"/>
-        </w:rPr>
-      </w:pPr>
-      <w:r>
-        <w:rPr>
-          <w:sz w:val="20"/>
-          <w:szCs w:val="20"/>
-          <w:lang w:val="en-US"/>
-        </w:rPr>
-        <w:t>Q)</w:t>
-      </w:r>
-    </w:p>
-    <w:p>
-      <w:pPr>
-        <w:jc w:val="center"/>
-        <w:rPr>
-          <w:sz w:val="20"/>
-          <w:szCs w:val="20"/>
-          <w:lang w:val="en-US"/>
-        </w:rPr>
-      </w:pPr>
-      <w:r>
-        <w:rPr>
-          <w:noProof/>
-          <w:sz w:val="20"/>
-          <w:szCs w:val="20"/>
-          <w:lang w:val="en-US"/>
-        </w:rPr>
-        <w:drawing>
-          <wp:inline distT="0" distB="0" distL="0" distR="0" wp14:anchorId="0B88DC91" wp14:editId="0B3F480D">
-            <wp:extent cx="4963017" cy="2170632"/>
-            <wp:effectExtent l="0" t="0" r="3175" b="1270"/>
-            <wp:docPr id="3" name="Picture 3"/>
-            <wp:cNvGraphicFramePr>
-              <a:graphicFrameLocks xmlns:a="http://schemas.openxmlformats.org/drawingml/2006/main" noChangeAspect="1"/>
-            </wp:cNvGraphicFramePr>
-            <a:graphic xmlns:a="http://schemas.openxmlformats.org/drawingml/2006/main">
-              <a:graphicData uri="http://schemas.openxmlformats.org/drawingml/2006/picture">
-                <pic:pic xmlns:pic="http://schemas.openxmlformats.org/drawingml/2006/picture">
-                  <pic:nvPicPr>
-                    <pic:cNvPr id="1" name=""/>
-                    <pic:cNvPicPr/>
-                  </pic:nvPicPr>
-                  <pic:blipFill>
-                    <a:blip r:embed="rId6"/>
-                    <a:stretch>
-                      <a:fillRect/>
-                    </a:stretch>
-                  </pic:blipFill>
-                  <pic:spPr>
-                    <a:xfrm>
-                      <a:off x="0" y="0"/>
-                      <a:ext cx="5062297" cy="2214053"/>
-                    </a:xfrm>
-                    <a:prstGeom prst="rect">
-                      <a:avLst/>
-                    </a:prstGeom>
-                  </pic:spPr>
-                </pic:pic>
-              </a:graphicData>
-            </a:graphic>
-          </wp:inline>
-        </w:drawing>
-      </w:r>
-    </w:p>
-    <w:p>
-      <w:pPr>
-        <w:rPr>
-          <w:sz w:val="20"/>
-          <w:szCs w:val="20"/>
-          <w:lang w:val="en-US"/>
-        </w:rPr>
-      </w:pPr>
-      <w:r>
-        <w:rPr>
-          <w:sz w:val="20"/>
-          <w:szCs w:val="20"/>
-          <w:lang w:val="en-US"/>
-        </w:rPr>
-        <w:lastRenderedPageBreak/>
-        <w:t>Q)</w:t>
-      </w:r>
-    </w:p>
-    <w:p>
-      <w:pPr>
-        <w:jc w:val="center"/>
-        <w:rPr>
-          <w:sz w:val="20"/>
-          <w:szCs w:val="20"/>
-          <w:lang w:val="en-US"/>
-        </w:rPr>
-      </w:pPr>
-      <w:r>
-        <w:rPr>
-          <w:noProof/>
-          <w:sz w:val="20"/>
-          <w:szCs w:val="20"/>
-          <w:lang w:val="en-US"/>
-        </w:rPr>
-        <w:drawing>
-          <wp:inline distT="0" distB="0" distL="0" distR="0" wp14:anchorId="6B05D92E" wp14:editId="3DE29E89">
-            <wp:extent cx="4785040" cy="2803021"/>
-            <wp:effectExtent l="0" t="0" r="3175" b="3810"/>
-            <wp:docPr id="4" name="Picture 4"/>
             <wp:cNvGraphicFramePr>
               <a:graphicFrameLocks xmlns:a="http://schemas.openxmlformats.org/drawingml/2006/main" noChangeAspect="1"/>
             </wp:cNvGraphicFramePr>
@@ -601,7 +632,7 @@
                   <pic:spPr>
                     <a:xfrm>
                       <a:off x="0" y="0"/>
-                      <a:ext cx="4841412" cy="2836043"/>
+                      <a:ext cx="5727700" cy="2355850"/>
                     </a:xfrm>
                     <a:prstGeom prst="rect">
                       <a:avLst/>
@@ -616,6 +647,48 @@
     </w:p>
     <w:p>
       <w:pPr>
+        <w:rPr>
+          <w:sz w:val="20"/>
+          <w:szCs w:val="20"/>
+          <w:lang w:val="en-US"/>
+        </w:rPr>
+      </w:pPr>
+    </w:p>
+    <w:p>
+      <w:pPr>
+        <w:rPr>
+          <w:sz w:val="20"/>
+          <w:szCs w:val="20"/>
+          <w:lang w:val="en-US"/>
+        </w:rPr>
+      </w:pPr>
+      <w:r>
+        <w:rPr>
+          <w:sz w:val="20"/>
+          <w:szCs w:val="20"/>
+          <w:lang w:val="en-US"/>
+        </w:rPr>
+        <w:t>Q</w:t>
+      </w:r>
+      <w:r>
+        <w:rPr>
+          <w:sz w:val="20"/>
+          <w:szCs w:val="20"/>
+          <w:lang w:val="en-US"/>
+        </w:rPr>
+        <w:t>.6</w:t>
+      </w:r>
+      <w:r>
+        <w:rPr>
+          <w:sz w:val="20"/>
+          <w:szCs w:val="20"/>
+          <w:lang w:val="en-US"/>
+        </w:rPr>
+        <w:t>)</w:t>
+      </w:r>
+    </w:p>
+    <w:p>
+      <w:pPr>
         <w:jc w:val="center"/>
         <w:rPr>
           <w:sz w:val="20"/>
@@ -623,42 +696,6 @@
           <w:lang w:val="en-US"/>
         </w:rPr>
       </w:pPr>
-    </w:p>
-    <w:p>
-      <w:pPr>
-        <w:rPr>
-          <w:sz w:val="20"/>
-          <w:szCs w:val="20"/>
-          <w:lang w:val="en-US"/>
-        </w:rPr>
-      </w:pPr>
-    </w:p>
-    <w:p>
-      <w:pPr>
-        <w:rPr>
-          <w:sz w:val="20"/>
-          <w:szCs w:val="20"/>
-          <w:lang w:val="en-US"/>
-        </w:rPr>
-      </w:pPr>
-      <w:r>
-        <w:rPr>
-          <w:sz w:val="20"/>
-          <w:szCs w:val="20"/>
-          <w:lang w:val="en-US"/>
-        </w:rPr>
-        <w:t>Q)</w:t>
-      </w:r>
-    </w:p>
-    <w:p>
-      <w:pPr>
-        <w:jc w:val="center"/>
-        <w:rPr>
-          <w:sz w:val="20"/>
-          <w:szCs w:val="20"/>
-          <w:lang w:val="en-US"/>
-        </w:rPr>
-      </w:pPr>
       <w:r>
         <w:rPr>
           <w:noProof/>
@@ -667,10 +704,10 @@
           <w:lang w:val="en-US"/>
         </w:rPr>
         <w:drawing>
-          <wp:inline distT="0" distB="0" distL="0" distR="0" wp14:anchorId="4795A8B7" wp14:editId="29DE50C6">
-            <wp:extent cx="6262179" cy="2845750"/>
-            <wp:effectExtent l="0" t="0" r="0" b="0"/>
-            <wp:docPr id="5" name="Picture 5"/>
+          <wp:inline distT="0" distB="0" distL="0" distR="0" wp14:anchorId="0B88DC91" wp14:editId="0B3F480D">
+            <wp:extent cx="4963017" cy="2170632"/>
+            <wp:effectExtent l="0" t="0" r="3175" b="1270"/>
+            <wp:docPr id="3" name="Picture 3"/>
             <wp:cNvGraphicFramePr>
               <a:graphicFrameLocks xmlns:a="http://schemas.openxmlformats.org/drawingml/2006/main" noChangeAspect="1"/>
             </wp:cNvGraphicFramePr>
@@ -690,7 +727,7 @@
                   <pic:spPr>
                     <a:xfrm>
                       <a:off x="0" y="0"/>
-                      <a:ext cx="6296040" cy="2861138"/>
+                      <a:ext cx="5062297" cy="2214053"/>
                     </a:xfrm>
                     <a:prstGeom prst="rect">
                       <a:avLst/>
@@ -711,26 +748,35 @@
           <w:lang w:val="en-US"/>
         </w:rPr>
       </w:pPr>
-    </w:p>
-    <w:p>
-      <w:pPr>
-        <w:rPr>
-          <w:sz w:val="20"/>
-          <w:szCs w:val="20"/>
-          <w:lang w:val="en-US"/>
-        </w:rPr>
-      </w:pPr>
-      <w:r>
-        <w:rPr>
-          <w:sz w:val="20"/>
-          <w:szCs w:val="20"/>
-          <w:lang w:val="en-US"/>
-        </w:rPr>
-        <w:t>Q)</w:t>
-      </w:r>
-    </w:p>
-    <w:p>
-      <w:pPr>
+      <w:r>
+        <w:rPr>
+          <w:sz w:val="20"/>
+          <w:szCs w:val="20"/>
+          <w:lang w:val="en-US"/>
+        </w:rPr>
+        <w:lastRenderedPageBreak/>
+        <w:t>Q</w:t>
+      </w:r>
+      <w:r>
+        <w:rPr>
+          <w:sz w:val="20"/>
+          <w:szCs w:val="20"/>
+          <w:lang w:val="en-US"/>
+        </w:rPr>
+        <w:t>.7</w:t>
+      </w:r>
+      <w:r>
+        <w:rPr>
+          <w:sz w:val="20"/>
+          <w:szCs w:val="20"/>
+          <w:lang w:val="en-US"/>
+        </w:rPr>
+        <w:t>)</w:t>
+      </w:r>
+    </w:p>
+    <w:p>
+      <w:pPr>
+        <w:jc w:val="center"/>
         <w:rPr>
           <w:sz w:val="20"/>
           <w:szCs w:val="20"/>
@@ -745,10 +791,10 @@
           <w:lang w:val="en-US"/>
         </w:rPr>
         <w:drawing>
-          <wp:inline distT="0" distB="0" distL="0" distR="0" wp14:anchorId="1D3E4F19" wp14:editId="5F07784A">
-            <wp:extent cx="6412399" cy="1632247"/>
-            <wp:effectExtent l="0" t="0" r="1270" b="6350"/>
-            <wp:docPr id="6" name="Picture 6"/>
+          <wp:inline distT="0" distB="0" distL="0" distR="0" wp14:anchorId="6B05D92E" wp14:editId="3DE29E89">
+            <wp:extent cx="4785040" cy="2803021"/>
+            <wp:effectExtent l="0" t="0" r="3175" b="3810"/>
+            <wp:docPr id="4" name="Picture 4"/>
             <wp:cNvGraphicFramePr>
               <a:graphicFrameLocks xmlns:a="http://schemas.openxmlformats.org/drawingml/2006/main" noChangeAspect="1"/>
             </wp:cNvGraphicFramePr>
@@ -768,7 +814,7 @@
                   <pic:spPr>
                     <a:xfrm>
                       <a:off x="0" y="0"/>
-                      <a:ext cx="6435216" cy="1638055"/>
+                      <a:ext cx="4841412" cy="2836043"/>
                     </a:xfrm>
                     <a:prstGeom prst="rect">
                       <a:avLst/>
@@ -783,100 +829,65 @@
     </w:p>
     <w:p>
       <w:pPr>
-        <w:rPr>
-          <w:sz w:val="20"/>
-          <w:szCs w:val="20"/>
-          <w:lang w:val="en-US"/>
-        </w:rPr>
-      </w:pPr>
-    </w:p>
-    <w:p>
-      <w:pPr>
-        <w:rPr>
-          <w:sz w:val="20"/>
-          <w:szCs w:val="20"/>
-          <w:lang w:val="en-US"/>
-        </w:rPr>
-      </w:pPr>
-    </w:p>
-    <w:p>
-      <w:pPr>
-        <w:rPr>
-          <w:sz w:val="20"/>
-          <w:szCs w:val="20"/>
-          <w:lang w:val="en-US"/>
-        </w:rPr>
-      </w:pPr>
-    </w:p>
-    <w:p>
-      <w:pPr>
-        <w:rPr>
-          <w:sz w:val="20"/>
-          <w:szCs w:val="20"/>
-          <w:lang w:val="en-US"/>
-        </w:rPr>
-      </w:pPr>
-    </w:p>
-    <w:p>
-      <w:pPr>
-        <w:rPr>
-          <w:sz w:val="20"/>
-          <w:szCs w:val="20"/>
-          <w:lang w:val="en-US"/>
-        </w:rPr>
-      </w:pPr>
-    </w:p>
-    <w:p>
-      <w:pPr>
-        <w:rPr>
-          <w:sz w:val="20"/>
-          <w:szCs w:val="20"/>
-          <w:lang w:val="en-US"/>
-        </w:rPr>
-      </w:pPr>
-    </w:p>
-    <w:p>
-      <w:pPr>
-        <w:rPr>
-          <w:sz w:val="20"/>
-          <w:szCs w:val="20"/>
-          <w:lang w:val="en-US"/>
-        </w:rPr>
-      </w:pPr>
-    </w:p>
-    <w:p>
-      <w:pPr>
-        <w:rPr>
-          <w:sz w:val="20"/>
-          <w:szCs w:val="20"/>
-          <w:lang w:val="en-US"/>
-        </w:rPr>
-      </w:pPr>
-      <w:r>
-        <w:rPr>
-          <w:sz w:val="20"/>
-          <w:szCs w:val="20"/>
-          <w:lang w:val="en-US"/>
-        </w:rPr>
-        <w:t>Q)</w:t>
-      </w:r>
-    </w:p>
-    <w:p>
-      <w:pPr>
-        <w:rPr>
-          <w:sz w:val="20"/>
-          <w:szCs w:val="20"/>
-          <w:lang w:val="en-US"/>
-        </w:rPr>
-      </w:pPr>
-      <w:r>
-        <w:rPr>
-          <w:sz w:val="20"/>
-          <w:szCs w:val="20"/>
-          <w:lang w:val="en-US"/>
-        </w:rPr>
-        <w:t xml:space="preserve"> </w:t>
-      </w:r>
+        <w:jc w:val="center"/>
+        <w:rPr>
+          <w:sz w:val="20"/>
+          <w:szCs w:val="20"/>
+          <w:lang w:val="en-US"/>
+        </w:rPr>
+      </w:pPr>
+    </w:p>
+    <w:p>
+      <w:pPr>
+        <w:rPr>
+          <w:sz w:val="20"/>
+          <w:szCs w:val="20"/>
+          <w:lang w:val="en-US"/>
+        </w:rPr>
+      </w:pPr>
+    </w:p>
+    <w:p>
+      <w:pPr>
+        <w:rPr>
+          <w:sz w:val="20"/>
+          <w:szCs w:val="20"/>
+          <w:lang w:val="en-US"/>
+        </w:rPr>
+      </w:pPr>
+      <w:r>
+        <w:rPr>
+          <w:sz w:val="20"/>
+          <w:szCs w:val="20"/>
+          <w:lang w:val="en-US"/>
+        </w:rPr>
+        <w:t>Q</w:t>
+      </w:r>
+      <w:r>
+        <w:rPr>
+          <w:sz w:val="20"/>
+          <w:szCs w:val="20"/>
+          <w:lang w:val="en-US"/>
+        </w:rPr>
+        <w:t>.8</w:t>
+      </w:r>
+      <w:r>
+        <w:rPr>
+          <w:sz w:val="20"/>
+          <w:szCs w:val="20"/>
+          <w:lang w:val="en-US"/>
+        </w:rPr>
+        <w:t>)</w:t>
+      </w:r>
+    </w:p>
+    <w:p>
+      <w:pPr>
+        <w:jc w:val="center"/>
+        <w:rPr>
+          <w:sz w:val="20"/>
+          <w:szCs w:val="20"/>
+          <w:lang w:val="en-US"/>
+        </w:rPr>
+      </w:pPr>
       <w:r>
         <w:rPr>
           <w:noProof/>
@@ -885,10 +896,10 @@
           <w:lang w:val="en-US"/>
         </w:rPr>
         <w:drawing>
-          <wp:inline distT="0" distB="0" distL="0" distR="0" wp14:anchorId="2721EF92" wp14:editId="0E310AF3">
-            <wp:extent cx="5569493" cy="1444240"/>
-            <wp:effectExtent l="0" t="0" r="0" b="3810"/>
-            <wp:docPr id="7" name="Picture 7"/>
+          <wp:inline distT="0" distB="0" distL="0" distR="0" wp14:anchorId="4795A8B7" wp14:editId="29DE50C6">
+            <wp:extent cx="6262179" cy="2845750"/>
+            <wp:effectExtent l="0" t="0" r="0" b="0"/>
+            <wp:docPr id="5" name="Picture 5"/>
             <wp:cNvGraphicFramePr>
               <a:graphicFrameLocks xmlns:a="http://schemas.openxmlformats.org/drawingml/2006/main" noChangeAspect="1"/>
             </wp:cNvGraphicFramePr>
@@ -908,6 +919,304 @@
                   <pic:spPr>
                     <a:xfrm>
                       <a:off x="0" y="0"/>
+                      <a:ext cx="6296040" cy="2861138"/>
+                    </a:xfrm>
+                    <a:prstGeom prst="rect">
+                      <a:avLst/>
+                    </a:prstGeom>
+                  </pic:spPr>
+                </pic:pic>
+              </a:graphicData>
+            </a:graphic>
+          </wp:inline>
+        </w:drawing>
+      </w:r>
+    </w:p>
+    <w:p>
+      <w:pPr>
+        <w:rPr>
+          <w:sz w:val="20"/>
+          <w:szCs w:val="20"/>
+          <w:lang w:val="en-US"/>
+        </w:rPr>
+      </w:pPr>
+    </w:p>
+    <w:p>
+      <w:pPr>
+        <w:rPr>
+          <w:sz w:val="20"/>
+          <w:szCs w:val="20"/>
+          <w:lang w:val="en-US"/>
+        </w:rPr>
+      </w:pPr>
+      <w:r>
+        <w:rPr>
+          <w:sz w:val="20"/>
+          <w:szCs w:val="20"/>
+          <w:lang w:val="en-US"/>
+        </w:rPr>
+        <w:t>Q</w:t>
+      </w:r>
+      <w:r>
+        <w:rPr>
+          <w:sz w:val="20"/>
+          <w:szCs w:val="20"/>
+          <w:lang w:val="en-US"/>
+        </w:rPr>
+        <w:t>.9</w:t>
+      </w:r>
+      <w:r>
+        <w:rPr>
+          <w:sz w:val="20"/>
+          <w:szCs w:val="20"/>
+          <w:lang w:val="en-US"/>
+        </w:rPr>
+        <w:t>)</w:t>
+      </w:r>
+    </w:p>
+    <w:p>
+      <w:pPr>
+        <w:rPr>
+          <w:sz w:val="20"/>
+          <w:szCs w:val="20"/>
+          <w:lang w:val="en-US"/>
+        </w:rPr>
+      </w:pPr>
+      <w:r>
+        <w:rPr>
+          <w:noProof/>
+          <w:sz w:val="20"/>
+          <w:szCs w:val="20"/>
+          <w:lang w:val="en-US"/>
+        </w:rPr>
+        <mc:AlternateContent>
+          <mc:Choice Requires="wpi">
+            <w:drawing>
+              <wp:anchor distT="0" distB="0" distL="114300" distR="114300" simplePos="0" relativeHeight="251663360" behindDoc="0" locked="0" layoutInCell="1" allowOverlap="1" wp14:anchorId="19881DC6" wp14:editId="6885B8AC">
+                <wp:simplePos x="0" y="0"/>
+                <wp:positionH relativeFrom="column">
+                  <wp:posOffset>-5911</wp:posOffset>
+                </wp:positionH>
+                <wp:positionV relativeFrom="paragraph">
+                  <wp:posOffset>826089</wp:posOffset>
+                </wp:positionV>
+                <wp:extent cx="328680" cy="19440"/>
+                <wp:effectExtent l="88900" t="139700" r="90805" b="146050"/>
+                <wp:wrapNone/>
+                <wp:docPr id="14" name="Ink 14"/>
+                <wp:cNvGraphicFramePr/>
+                <a:graphic xmlns:a="http://schemas.openxmlformats.org/drawingml/2006/main">
+                  <a:graphicData uri="http://schemas.microsoft.com/office/word/2010/wordprocessingInk">
+                    <w14:contentPart bwMode="auto" r:id="rId11">
+                      <w14:nvContentPartPr>
+                        <w14:cNvContentPartPr/>
+                      </w14:nvContentPartPr>
+                      <w14:xfrm>
+                        <a:off x="0" y="0"/>
+                        <a:ext cx="328680" cy="19440"/>
+                      </w14:xfrm>
+                    </w14:contentPart>
+                  </a:graphicData>
+                </a:graphic>
+              </wp:anchor>
+            </w:drawing>
+          </mc:Choice>
+          <mc:Fallback>
+            <w:pict>
+              <v:shape w14:anchorId="71508A40" id="Ink 14" o:spid="_x0000_s1026" type="#_x0000_t75" style="position:absolute;margin-left:-4.7pt;margin-top:56.55pt;width:34.4pt;height:18.55pt;z-index:251663360;visibility:visible;mso-wrap-style:square;mso-wrap-distance-left:9pt;mso-wrap-distance-top:0;mso-wrap-distance-right:9pt;mso-wrap-distance-bottom:0;mso-position-horizontal:absolute;mso-position-horizontal-relative:text;mso-position-vertical:absolute;mso-position-vertical-relative:text" o:gfxdata="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">
+                <v:imagedata r:id="rId12" o:title=""/>
+              </v:shape>
+            </w:pict>
+          </mc:Fallback>
+        </mc:AlternateContent>
+      </w:r>
+      <w:r>
+        <w:rPr>
+          <w:noProof/>
+          <w:sz w:val="20"/>
+          <w:szCs w:val="20"/>
+          <w:lang w:val="en-US"/>
+        </w:rPr>
+        <w:drawing>
+          <wp:inline distT="0" distB="0" distL="0" distR="0" wp14:anchorId="1D3E4F19" wp14:editId="5F07784A">
+            <wp:extent cx="6412399" cy="1632247"/>
+            <wp:effectExtent l="0" t="0" r="1270" b="6350"/>
+            <wp:docPr id="6" name="Picture 6"/>
+            <wp:cNvGraphicFramePr>
+              <a:graphicFrameLocks xmlns:a="http://schemas.openxmlformats.org/drawingml/2006/main" noChangeAspect="1"/>
+            </wp:cNvGraphicFramePr>
+            <a:graphic xmlns:a="http://schemas.openxmlformats.org/drawingml/2006/main">
+              <a:graphicData uri="http://schemas.openxmlformats.org/drawingml/2006/picture">
+                <pic:pic xmlns:pic="http://schemas.openxmlformats.org/drawingml/2006/picture">
+                  <pic:nvPicPr>
+                    <pic:cNvPr id="1" name=""/>
+                    <pic:cNvPicPr/>
+                  </pic:nvPicPr>
+                  <pic:blipFill>
+                    <a:blip r:embed="rId13"/>
+                    <a:stretch>
+                      <a:fillRect/>
+                    </a:stretch>
+                  </pic:blipFill>
+                  <pic:spPr>
+                    <a:xfrm>
+                      <a:off x="0" y="0"/>
+                      <a:ext cx="6435216" cy="1638055"/>
+                    </a:xfrm>
+                    <a:prstGeom prst="rect">
+                      <a:avLst/>
+                    </a:prstGeom>
+                  </pic:spPr>
+                </pic:pic>
+              </a:graphicData>
+            </a:graphic>
+          </wp:inline>
+        </w:drawing>
+      </w:r>
+    </w:p>
+    <w:p>
+      <w:pPr>
+        <w:rPr>
+          <w:sz w:val="20"/>
+          <w:szCs w:val="20"/>
+          <w:lang w:val="en-US"/>
+        </w:rPr>
+      </w:pPr>
+    </w:p>
+    <w:p>
+      <w:pPr>
+        <w:rPr>
+          <w:sz w:val="20"/>
+          <w:szCs w:val="20"/>
+          <w:lang w:val="en-US"/>
+        </w:rPr>
+      </w:pPr>
+    </w:p>
+    <w:p>
+      <w:pPr>
+        <w:rPr>
+          <w:sz w:val="20"/>
+          <w:szCs w:val="20"/>
+          <w:lang w:val="en-US"/>
+        </w:rPr>
+      </w:pPr>
+    </w:p>
+    <w:p>
+      <w:pPr>
+        <w:rPr>
+          <w:sz w:val="20"/>
+          <w:szCs w:val="20"/>
+          <w:lang w:val="en-US"/>
+        </w:rPr>
+      </w:pPr>
+    </w:p>
+    <w:p>
+      <w:pPr>
+        <w:rPr>
+          <w:sz w:val="20"/>
+          <w:szCs w:val="20"/>
+          <w:lang w:val="en-US"/>
+        </w:rPr>
+      </w:pPr>
+    </w:p>
+    <w:p>
+      <w:pPr>
+        <w:rPr>
+          <w:sz w:val="20"/>
+          <w:szCs w:val="20"/>
+          <w:lang w:val="en-US"/>
+        </w:rPr>
+      </w:pPr>
+    </w:p>
+    <w:p>
+      <w:pPr>
+        <w:rPr>
+          <w:sz w:val="20"/>
+          <w:szCs w:val="20"/>
+          <w:lang w:val="en-US"/>
+        </w:rPr>
+      </w:pPr>
+    </w:p>
+    <w:p>
+      <w:pPr>
+        <w:rPr>
+          <w:sz w:val="20"/>
+          <w:szCs w:val="20"/>
+          <w:lang w:val="en-US"/>
+        </w:rPr>
+      </w:pPr>
+      <w:r>
+        <w:rPr>
+          <w:sz w:val="20"/>
+          <w:szCs w:val="20"/>
+          <w:lang w:val="en-US"/>
+        </w:rPr>
+        <w:t>Q</w:t>
+      </w:r>
+      <w:r>
+        <w:rPr>
+          <w:sz w:val="20"/>
+          <w:szCs w:val="20"/>
+          <w:lang w:val="en-US"/>
+        </w:rPr>
+        <w:t>.10</w:t>
+      </w:r>
+      <w:r>
+        <w:rPr>
+          <w:sz w:val="20"/>
+          <w:szCs w:val="20"/>
+          <w:lang w:val="en-US"/>
+        </w:rPr>
+        <w:t>)</w:t>
+      </w:r>
+    </w:p>
+    <w:p>
+      <w:pPr>
+        <w:rPr>
+          <w:sz w:val="20"/>
+          <w:szCs w:val="20"/>
+          <w:lang w:val="en-US"/>
+        </w:rPr>
+      </w:pPr>
+      <w:r>
+        <w:rPr>
+          <w:sz w:val="20"/>
+          <w:szCs w:val="20"/>
+          <w:lang w:val="en-US"/>
+        </w:rPr>
+        <w:t xml:space="preserve"> </w:t>
+      </w:r>
+      <w:r>
+        <w:rPr>
+          <w:noProof/>
+          <w:sz w:val="20"/>
+          <w:szCs w:val="20"/>
+          <w:lang w:val="en-US"/>
+        </w:rPr>
+        <w:drawing>
+          <wp:inline distT="0" distB="0" distL="0" distR="0" wp14:anchorId="2721EF92" wp14:editId="0E310AF3">
+            <wp:extent cx="5569493" cy="1444240"/>
+            <wp:effectExtent l="0" t="0" r="0" b="3810"/>
+            <wp:docPr id="7" name="Picture 7"/>
+            <wp:cNvGraphicFramePr>
+              <a:graphicFrameLocks xmlns:a="http://schemas.openxmlformats.org/drawingml/2006/main" noChangeAspect="1"/>
+            </wp:cNvGraphicFramePr>
+            <a:graphic xmlns:a="http://schemas.openxmlformats.org/drawingml/2006/main">
+              <a:graphicData uri="http://schemas.openxmlformats.org/drawingml/2006/picture">
+                <pic:pic xmlns:pic="http://schemas.openxmlformats.org/drawingml/2006/picture">
+                  <pic:nvPicPr>
+                    <pic:cNvPr id="1" name=""/>
+                    <pic:cNvPicPr/>
+                  </pic:nvPicPr>
+                  <pic:blipFill>
+                    <a:blip r:embed="rId14"/>
+                    <a:stretch>
+                      <a:fillRect/>
+                    </a:stretch>
+                  </pic:blipFill>
+                  <pic:spPr>
+                    <a:xfrm>
+                      <a:off x="0" y="0"/>
                       <a:ext cx="5615519" cy="1456175"/>
                     </a:xfrm>
                     <a:prstGeom prst="rect">
@@ -944,7 +1253,23 @@
           <w:szCs w:val="20"/>
           <w:lang w:val="en-US"/>
         </w:rPr>
-        <w:t>Q)</w:t>
+        <w:t>Q</w:t>
+      </w:r>
+      <w:r>
+        <w:rPr>
+          <w:sz w:val="20"/>
+          <w:szCs w:val="20"/>
+          <w:lang w:val="en-US"/>
+        </w:rPr>
+        <w:t>.11</w:t>
+      </w:r>
+      <w:r>
+        <w:rPr>
+          <w:sz w:val="20"/>
+          <w:szCs w:val="20"/>
+          <w:lang w:val="en-US"/>
+        </w:rPr>
+        <w:t>)</w:t>
       </w:r>
     </w:p>
     <w:p>
@@ -978,7 +1303,7 @@
                     <pic:cNvPicPr/>
                   </pic:nvPicPr>
                   <pic:blipFill>
-                    <a:blip r:embed="rId11"/>
+                    <a:blip r:embed="rId15"/>
                     <a:stretch>
                       <a:fillRect/>
                     </a:stretch>
@@ -1022,7 +1347,23 @@
           <w:szCs w:val="20"/>
           <w:lang w:val="en-US"/>
         </w:rPr>
-        <w:t>Q)</w:t>
+        <w:t>Q</w:t>
+      </w:r>
+      <w:r>
+        <w:rPr>
+          <w:sz w:val="20"/>
+          <w:szCs w:val="20"/>
+          <w:lang w:val="en-US"/>
+        </w:rPr>
+        <w:t>.12</w:t>
+      </w:r>
+      <w:r>
+        <w:rPr>
+          <w:sz w:val="20"/>
+          <w:szCs w:val="20"/>
+          <w:lang w:val="en-US"/>
+        </w:rPr>
+        <w:t>)</w:t>
       </w:r>
     </w:p>
     <w:p>
@@ -1056,7 +1397,7 @@
                     <pic:cNvPicPr/>
                   </pic:nvPicPr>
                   <pic:blipFill>
-                    <a:blip r:embed="rId12"/>
+                    <a:blip r:embed="rId16"/>
                     <a:stretch>
                       <a:fillRect/>
                     </a:stretch>
@@ -1085,8 +1426,653 @@
           <w:lang w:val="en-US"/>
         </w:rPr>
       </w:pPr>
+    </w:p>
+    <w:p>
+      <w:pPr>
+        <w:rPr>
+          <w:sz w:val="36"/>
+          <w:szCs w:val="36"/>
+          <w:lang w:val="en-US"/>
+        </w:rPr>
+      </w:pPr>
+      <w:r>
+        <w:rPr>
+          <w:sz w:val="36"/>
+          <w:szCs w:val="36"/>
+          <w:lang w:val="en-US"/>
+        </w:rPr>
+        <w:t xml:space="preserve">Q) </w:t>
+      </w:r>
+      <w:r>
+        <w:rPr>
+          <w:sz w:val="36"/>
+          <w:szCs w:val="36"/>
+          <w:lang w:val="en-US"/>
+        </w:rPr>
+        <w:t>WAP that takes input of 10 numbers</w:t>
+      </w:r>
+      <w:r>
+        <w:rPr>
+          <w:sz w:val="36"/>
+          <w:szCs w:val="36"/>
+          <w:lang w:val="en-US"/>
+        </w:rPr>
+        <w:t xml:space="preserve"> in an array</w:t>
+      </w:r>
+      <w:r>
+        <w:rPr>
+          <w:sz w:val="36"/>
+          <w:szCs w:val="36"/>
+          <w:lang w:val="en-US"/>
+        </w:rPr>
+        <w:t xml:space="preserve"> and stores them. Print the sum and average of the array elements.</w:t>
+      </w:r>
+    </w:p>
+    <w:p>
+      <w:pPr>
+        <w:rPr>
+          <w:sz w:val="36"/>
+          <w:szCs w:val="36"/>
+          <w:lang w:val="en-US"/>
+        </w:rPr>
+      </w:pPr>
+    </w:p>
+    <w:p>
+      <w:pPr>
+        <w:rPr>
+          <w:sz w:val="36"/>
+          <w:szCs w:val="36"/>
+          <w:lang w:val="en-US"/>
+        </w:rPr>
+      </w:pPr>
+      <w:r>
+        <w:rPr>
+          <w:noProof/>
+          <w:sz w:val="36"/>
+          <w:szCs w:val="36"/>
+          <w:lang w:val="en-US"/>
+        </w:rPr>
+        <mc:AlternateContent>
+          <mc:Choice Requires="wpi">
+            <w:drawing>
+              <wp:anchor distT="0" distB="0" distL="114300" distR="114300" simplePos="0" relativeHeight="251660288" behindDoc="0" locked="0" layoutInCell="1" allowOverlap="1" wp14:anchorId="21B1A981" wp14:editId="342F4979">
+                <wp:simplePos x="0" y="0"/>
+                <wp:positionH relativeFrom="column">
+                  <wp:posOffset>-43711</wp:posOffset>
+                </wp:positionH>
+                <wp:positionV relativeFrom="paragraph">
+                  <wp:posOffset>124541</wp:posOffset>
+                </wp:positionV>
+                <wp:extent cx="308520" cy="58680"/>
+                <wp:effectExtent l="88900" t="139700" r="85725" b="144780"/>
+                <wp:wrapNone/>
+                <wp:docPr id="11" name="Ink 11"/>
+                <wp:cNvGraphicFramePr/>
+                <a:graphic xmlns:a="http://schemas.openxmlformats.org/drawingml/2006/main">
+                  <a:graphicData uri="http://schemas.microsoft.com/office/word/2010/wordprocessingInk">
+                    <w14:contentPart bwMode="auto" r:id="rId17">
+                      <w14:nvContentPartPr>
+                        <w14:cNvContentPartPr/>
+                      </w14:nvContentPartPr>
+                      <w14:xfrm>
+                        <a:off x="0" y="0"/>
+                        <a:ext cx="308520" cy="58680"/>
+                      </w14:xfrm>
+                    </w14:contentPart>
+                  </a:graphicData>
+                </a:graphic>
+              </wp:anchor>
+            </w:drawing>
+          </mc:Choice>
+          <mc:Fallback>
+            <w:pict>
+              <v:shape w14:anchorId="24D38CFE" id="Ink 11" o:spid="_x0000_s1026" type="#_x0000_t75" style="position:absolute;margin-left:-7.65pt;margin-top:1.3pt;width:32.8pt;height:21.6pt;z-index:251660288;visibility:visible;mso-wrap-style:square;mso-wrap-distance-left:9pt;mso-wrap-distance-top:0;mso-wrap-distance-right:9pt;mso-wrap-distance-bottom:0;mso-position-horizontal:absolute;mso-position-horizontal-relative:text;mso-position-vertical:absolute;mso-position-vertical-relative:text" o:gfxdata="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">
+                <v:imagedata r:id="rId18" o:title=""/>
+              </v:shape>
+            </w:pict>
+          </mc:Fallback>
+        </mc:AlternateContent>
+      </w:r>
+      <w:r>
+        <w:rPr>
+          <w:sz w:val="36"/>
+          <w:szCs w:val="36"/>
+          <w:lang w:val="en-US"/>
+        </w:rPr>
+        <w:t>Q)WAP to demonstrate the example of Single Inheritance.</w:t>
+      </w:r>
+    </w:p>
+    <w:p>
+      <w:pPr>
+        <w:rPr>
+          <w:sz w:val="36"/>
+          <w:szCs w:val="36"/>
+          <w:lang w:val="en-US"/>
+        </w:rPr>
+      </w:pPr>
+      <w:r>
+        <w:rPr>
+          <w:noProof/>
+          <w:sz w:val="36"/>
+          <w:szCs w:val="36"/>
+          <w:lang w:val="en-US"/>
+        </w:rPr>
+        <w:lastRenderedPageBreak/>
+        <mc:AlternateContent>
+          <mc:Choice Requires="wpi">
+            <w:drawing>
+              <wp:anchor distT="0" distB="0" distL="114300" distR="114300" simplePos="0" relativeHeight="251661312" behindDoc="0" locked="0" layoutInCell="1" allowOverlap="1" wp14:anchorId="461A1904" wp14:editId="084AD8E7">
+                <wp:simplePos x="0" y="0"/>
+                <wp:positionH relativeFrom="column">
+                  <wp:posOffset>-21391</wp:posOffset>
+                </wp:positionH>
+                <wp:positionV relativeFrom="paragraph">
+                  <wp:posOffset>417575</wp:posOffset>
+                </wp:positionV>
+                <wp:extent cx="219600" cy="38520"/>
+                <wp:effectExtent l="88900" t="139700" r="85725" b="139700"/>
+                <wp:wrapNone/>
+                <wp:docPr id="12" name="Ink 12"/>
+                <wp:cNvGraphicFramePr/>
+                <a:graphic xmlns:a="http://schemas.openxmlformats.org/drawingml/2006/main">
+                  <a:graphicData uri="http://schemas.microsoft.com/office/word/2010/wordprocessingInk">
+                    <w14:contentPart bwMode="auto" r:id="rId19">
+                      <w14:nvContentPartPr>
+                        <w14:cNvContentPartPr/>
+                      </w14:nvContentPartPr>
+                      <w14:xfrm>
+                        <a:off x="0" y="0"/>
+                        <a:ext cx="219600" cy="38520"/>
+                      </w14:xfrm>
+                    </w14:contentPart>
+                  </a:graphicData>
+                </a:graphic>
+              </wp:anchor>
+            </w:drawing>
+          </mc:Choice>
+          <mc:Fallback>
+            <w:pict>
+              <v:shape w14:anchorId="5B83FC8F" id="Ink 12" o:spid="_x0000_s1026" type="#_x0000_t75" style="position:absolute;margin-left:-5.95pt;margin-top:24.4pt;width:25.8pt;height:20.05pt;z-index:251661312;visibility:visible;mso-wrap-style:square;mso-wrap-distance-left:9pt;mso-wrap-distance-top:0;mso-wrap-distance-right:9pt;mso-wrap-distance-bottom:0;mso-position-horizontal:absolute;mso-position-horizontal-relative:text;mso-position-vertical:absolute;mso-position-vertical-relative:text" o:gfxdata="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">
+                <v:imagedata r:id="rId20" o:title=""/>
+              </v:shape>
+            </w:pict>
+          </mc:Fallback>
+        </mc:AlternateContent>
+      </w:r>
+      <w:r>
+        <w:rPr>
+          <w:sz w:val="36"/>
+          <w:szCs w:val="36"/>
+          <w:lang w:val="en-US"/>
+        </w:rPr>
+        <w:br/>
+        <w:t>Q) WAP to demonstrate the example of Multilevel Inheritance</w:t>
+      </w:r>
+    </w:p>
+    <w:p>
+      <w:pPr>
+        <w:rPr>
+          <w:sz w:val="36"/>
+          <w:szCs w:val="36"/>
+          <w:lang w:val="en-US"/>
+        </w:rPr>
+      </w:pPr>
+    </w:p>
+    <w:p>
+      <w:pPr>
+        <w:rPr>
+          <w:sz w:val="36"/>
+          <w:szCs w:val="36"/>
+          <w:lang w:val="en-US"/>
+        </w:rPr>
+      </w:pPr>
+      <w:r>
+        <w:rPr>
+          <w:noProof/>
+          <w:sz w:val="36"/>
+          <w:szCs w:val="36"/>
+          <w:lang w:val="en-US"/>
+        </w:rPr>
+        <mc:AlternateContent>
+          <mc:Choice Requires="wpi">
+            <w:drawing>
+              <wp:anchor distT="0" distB="0" distL="114300" distR="114300" simplePos="0" relativeHeight="251662336" behindDoc="0" locked="0" layoutInCell="1" allowOverlap="1" wp14:anchorId="1A0B680E" wp14:editId="41AF1BF6">
+                <wp:simplePos x="0" y="0"/>
+                <wp:positionH relativeFrom="column">
+                  <wp:posOffset>-41191</wp:posOffset>
+                </wp:positionH>
+                <wp:positionV relativeFrom="paragraph">
+                  <wp:posOffset>123610</wp:posOffset>
+                </wp:positionV>
+                <wp:extent cx="225000" cy="47520"/>
+                <wp:effectExtent l="88900" t="139700" r="80010" b="143510"/>
+                <wp:wrapNone/>
+                <wp:docPr id="13" name="Ink 13"/>
+                <wp:cNvGraphicFramePr/>
+                <a:graphic xmlns:a="http://schemas.openxmlformats.org/drawingml/2006/main">
+                  <a:graphicData uri="http://schemas.microsoft.com/office/word/2010/wordprocessingInk">
+                    <w14:contentPart bwMode="auto" r:id="rId21">
+                      <w14:nvContentPartPr>
+                        <w14:cNvContentPartPr/>
+                      </w14:nvContentPartPr>
+                      <w14:xfrm>
+                        <a:off x="0" y="0"/>
+                        <a:ext cx="225000" cy="47520"/>
+                      </w14:xfrm>
+                    </w14:contentPart>
+                  </a:graphicData>
+                </a:graphic>
+              </wp:anchor>
+            </w:drawing>
+          </mc:Choice>
+          <mc:Fallback>
+            <w:pict>
+              <v:shape w14:anchorId="2906D6D2" id="Ink 13" o:spid="_x0000_s1026" type="#_x0000_t75" style="position:absolute;margin-left:-7.45pt;margin-top:1.25pt;width:26.2pt;height:20.75pt;z-index:251662336;visibility:visible;mso-wrap-style:square;mso-wrap-distance-left:9pt;mso-wrap-distance-top:0;mso-wrap-distance-right:9pt;mso-wrap-distance-bottom:0;mso-position-horizontal:absolute;mso-position-horizontal-relative:text;mso-position-vertical:absolute;mso-position-vertical-relative:text" o:gfxdata="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">
+                <v:imagedata r:id="rId22" o:title=""/>
+              </v:shape>
+            </w:pict>
+          </mc:Fallback>
+        </mc:AlternateContent>
+      </w:r>
+      <w:r>
+        <w:rPr>
+          <w:sz w:val="36"/>
+          <w:szCs w:val="36"/>
+          <w:lang w:val="en-US"/>
+        </w:rPr>
+        <w:t>Q) WAP to read data variables day, month, and year of a class date by member function and displays the contents of class object.</w:t>
+      </w:r>
+    </w:p>
+    <w:p>
+      <w:pPr>
+        <w:rPr>
+          <w:sz w:val="36"/>
+          <w:szCs w:val="36"/>
+          <w:lang w:val="en-US"/>
+        </w:rPr>
+      </w:pPr>
+    </w:p>
+    <w:p>
+      <w:pPr>
+        <w:rPr>
+          <w:sz w:val="36"/>
+          <w:szCs w:val="36"/>
+          <w:lang w:val="en-US"/>
+        </w:rPr>
+      </w:pPr>
+      <w:r>
+        <w:rPr>
+          <w:noProof/>
+          <w:sz w:val="36"/>
+          <w:szCs w:val="36"/>
+          <w:lang w:val="en-US"/>
+        </w:rPr>
+        <mc:AlternateContent>
+          <mc:Choice Requires="wpi">
+            <w:drawing>
+              <wp:anchor distT="0" distB="0" distL="114300" distR="114300" simplePos="0" relativeHeight="251664384" behindDoc="0" locked="0" layoutInCell="1" allowOverlap="1" wp14:anchorId="0743668C" wp14:editId="7ED64DF1">
+                <wp:simplePos x="0" y="0"/>
+                <wp:positionH relativeFrom="column">
+                  <wp:posOffset>-63659</wp:posOffset>
+                </wp:positionH>
+                <wp:positionV relativeFrom="paragraph">
+                  <wp:posOffset>127527</wp:posOffset>
+                </wp:positionV>
+                <wp:extent cx="277920" cy="23760"/>
+                <wp:effectExtent l="88900" t="139700" r="90805" b="141605"/>
+                <wp:wrapNone/>
+                <wp:docPr id="15" name="Ink 15"/>
+                <wp:cNvGraphicFramePr/>
+                <a:graphic xmlns:a="http://schemas.openxmlformats.org/drawingml/2006/main">
+                  <a:graphicData uri="http://schemas.microsoft.com/office/word/2010/wordprocessingInk">
+                    <w14:contentPart bwMode="auto" r:id="rId23">
+                      <w14:nvContentPartPr>
+                        <w14:cNvContentPartPr/>
+                      </w14:nvContentPartPr>
+                      <w14:xfrm>
+                        <a:off x="0" y="0"/>
+                        <a:ext cx="277920" cy="23760"/>
+                      </w14:xfrm>
+                    </w14:contentPart>
+                  </a:graphicData>
+                </a:graphic>
+              </wp:anchor>
+            </w:drawing>
+          </mc:Choice>
+          <mc:Fallback>
+            <w:pict>
+              <v:shapetype w14:anchorId="647C7C4F" id="_x0000_t75" coordsize="21600,21600" o:spt="75" o:preferrelative="t" path="m@4@5l@4@11@9@11@9@5xe" filled="f" stroked="f">
+                <v:stroke joinstyle="miter"/>
+                <v:formulas>
+                  <v:f eqn="if lineDrawn pixelLineWidth 0"/>
+                  <v:f eqn="sum @0 1 0"/>
+                  <v:f eqn="sum 0 0 @1"/>
+                  <v:f eqn="prod @2 1 2"/>
+                  <v:f eqn="prod @3 21600 pixelWidth"/>
+                  <v:f eqn="prod @3 21600 pixelHeight"/>
+                  <v:f eqn="sum @0 0 1"/>
+                  <v:f eqn="prod @6 1 2"/>
+                  <v:f eqn="prod @7 21600 pixelWidth"/>
+                  <v:f eqn="sum @8 21600 0"/>
+                  <v:f eqn="prod @7 21600 pixelHeight"/>
+                  <v:f eqn="sum @10 21600 0"/>
+                </v:formulas>
+                <v:path o:extrusionok="f" gradientshapeok="t" o:connecttype="rect"/>
+                <o:lock v:ext="edit" aspectratio="t"/>
+              </v:shapetype>
+              <v:shape id="Ink 15" o:spid="_x0000_s1026" type="#_x0000_t75" style="position:absolute;margin-left:-9.2pt;margin-top:1.55pt;width:30.4pt;height:18.85pt;z-index:251664384;visibility:visible;mso-wrap-style:square;mso-wrap-distance-left:9pt;mso-wrap-distance-top:0;mso-wrap-distance-right:9pt;mso-wrap-distance-bottom:0;mso-position-horizontal:absolute;mso-position-horizontal-relative:text;mso-position-vertical:absolute;mso-position-vertical-relative:text" o:gfxdata="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">
+                <v:imagedata r:id="rId24" o:title=""/>
+              </v:shape>
+            </w:pict>
+          </mc:Fallback>
+        </mc:AlternateContent>
+      </w:r>
+      <w:r>
+        <w:rPr>
+          <w:sz w:val="36"/>
+          <w:szCs w:val="36"/>
+          <w:lang w:val="en-US"/>
+        </w:rPr>
+        <w:t>Q)Explain Memory Allocation for Objects</w:t>
+      </w:r>
+      <w:r>
+        <w:rPr>
+          <w:sz w:val="36"/>
+          <w:szCs w:val="36"/>
+          <w:lang w:val="en-US"/>
+        </w:rPr>
+        <w:t>.</w:t>
+      </w:r>
+    </w:p>
+    <w:p>
+      <w:pPr>
+        <w:rPr>
+          <w:sz w:val="36"/>
+          <w:szCs w:val="36"/>
+          <w:lang w:val="en-US"/>
+        </w:rPr>
+      </w:pPr>
+    </w:p>
+    <w:p>
+      <w:pPr>
+        <w:rPr>
+          <w:sz w:val="36"/>
+          <w:szCs w:val="36"/>
+          <w:lang w:val="en-US"/>
+        </w:rPr>
+      </w:pPr>
+      <w:r>
+        <w:rPr>
+          <w:noProof/>
+          <w:sz w:val="36"/>
+          <w:szCs w:val="36"/>
+          <w:lang w:val="en-US"/>
+        </w:rPr>
+        <mc:AlternateContent>
+          <mc:Choice Requires="wpi">
+            <w:drawing>
+              <wp:anchor distT="0" distB="0" distL="114300" distR="114300" simplePos="0" relativeHeight="251665408" behindDoc="0" locked="0" layoutInCell="1" allowOverlap="1" wp14:anchorId="50968ADF" wp14:editId="7FECB333">
+                <wp:simplePos x="0" y="0"/>
+                <wp:positionH relativeFrom="column">
+                  <wp:posOffset>-89219</wp:posOffset>
+                </wp:positionH>
+                <wp:positionV relativeFrom="paragraph">
+                  <wp:posOffset>112714</wp:posOffset>
+                </wp:positionV>
+                <wp:extent cx="307080" cy="10800"/>
+                <wp:effectExtent l="88900" t="139700" r="86995" b="141605"/>
+                <wp:wrapNone/>
+                <wp:docPr id="16" name="Ink 16"/>
+                <wp:cNvGraphicFramePr/>
+                <a:graphic xmlns:a="http://schemas.openxmlformats.org/drawingml/2006/main">
+                  <a:graphicData uri="http://schemas.microsoft.com/office/word/2010/wordprocessingInk">
+                    <w14:contentPart bwMode="auto" r:id="rId25">
+                      <w14:nvContentPartPr>
+                        <w14:cNvContentPartPr/>
+                      </w14:nvContentPartPr>
+                      <w14:xfrm>
+                        <a:off x="0" y="0"/>
+                        <a:ext cx="307080" cy="10800"/>
+                      </w14:xfrm>
+                    </w14:contentPart>
+                  </a:graphicData>
+                </a:graphic>
+              </wp:anchor>
+            </w:drawing>
+          </mc:Choice>
+          <mc:Fallback>
+            <w:pict>
+              <v:shape w14:anchorId="049B637E" id="Ink 16" o:spid="_x0000_s1026" type="#_x0000_t75" style="position:absolute;margin-left:-11.3pt;margin-top:.4pt;width:32.7pt;height:17.85pt;z-index:251665408;visibility:visible;mso-wrap-style:square;mso-wrap-distance-left:9pt;mso-wrap-distance-top:0;mso-wrap-distance-right:9pt;mso-wrap-distance-bottom:0;mso-position-horizontal:absolute;mso-position-horizontal-relative:text;mso-position-vertical:absolute;mso-position-vertical-relative:text" o:gfxdata="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">
+                <v:imagedata r:id="rId26" o:title=""/>
+              </v:shape>
+            </w:pict>
+          </mc:Fallback>
+        </mc:AlternateContent>
+      </w:r>
+      <w:r>
+        <w:rPr>
+          <w:sz w:val="36"/>
+          <w:szCs w:val="36"/>
+          <w:lang w:val="en-US"/>
+        </w:rPr>
+        <w:t>Q) Explain Objects as Function Arguments; Pass by value and Pass By Reference.</w:t>
+      </w:r>
+    </w:p>
+    <w:p>
+      <w:pPr>
+        <w:rPr>
+          <w:sz w:val="36"/>
+          <w:szCs w:val="36"/>
+          <w:lang w:val="en-US"/>
+        </w:rPr>
+      </w:pPr>
       <w:bookmarkStart w:id="0" w:name="_GoBack"/>
       <w:bookmarkEnd w:id="0"/>
+    </w:p>
+    <w:p>
+      <w:pPr>
+        <w:rPr>
+          <w:sz w:val="36"/>
+          <w:szCs w:val="36"/>
+          <w:lang w:val="en-US"/>
+        </w:rPr>
+      </w:pPr>
+      <w:r>
+        <w:rPr>
+          <w:sz w:val="36"/>
+          <w:szCs w:val="36"/>
+          <w:lang w:val="en-US"/>
+        </w:rPr>
+        <w:t>Q)WAP to overload binary + operator for addition of complex numbers</w:t>
+      </w:r>
+    </w:p>
+    <w:p>
+      <w:pPr>
+        <w:rPr>
+          <w:sz w:val="36"/>
+          <w:szCs w:val="36"/>
+          <w:lang w:val="en-US"/>
+        </w:rPr>
+      </w:pPr>
+      <w:r>
+        <w:rPr>
+          <w:sz w:val="36"/>
+          <w:szCs w:val="36"/>
+          <w:lang w:val="en-US"/>
+        </w:rPr>
+        <w:t xml:space="preserve">Q)WAP </w:t>
+      </w:r>
+      <w:r>
+        <w:rPr>
+          <w:sz w:val="36"/>
+          <w:szCs w:val="36"/>
+          <w:lang w:val="en-US"/>
+        </w:rPr>
+        <w:t>for overloading</w:t>
+      </w:r>
+      <w:r>
+        <w:rPr>
+          <w:sz w:val="36"/>
+          <w:szCs w:val="36"/>
+          <w:lang w:val="en-US"/>
+        </w:rPr>
+        <w:t xml:space="preserve"> unary + </w:t>
+      </w:r>
+      <w:r>
+        <w:rPr>
+          <w:sz w:val="36"/>
+          <w:szCs w:val="36"/>
+          <w:lang w:val="en-US"/>
+        </w:rPr>
+        <w:t>operator.</w:t>
+      </w:r>
+    </w:p>
+    <w:p>
+      <w:pPr>
+        <w:rPr>
+          <w:sz w:val="36"/>
+          <w:szCs w:val="36"/>
+          <w:lang w:val="en-US"/>
+        </w:rPr>
+      </w:pPr>
+    </w:p>
+    <w:p>
+      <w:pPr>
+        <w:rPr>
+          <w:sz w:val="36"/>
+          <w:szCs w:val="36"/>
+          <w:lang w:val="en-US"/>
+        </w:rPr>
+      </w:pPr>
+      <w:r>
+        <w:rPr>
+          <w:sz w:val="36"/>
+          <w:szCs w:val="36"/>
+          <w:lang w:val="en-US"/>
+        </w:rPr>
+        <w:t>Q) Write a program which implements data conversion from one class to another.</w:t>
+      </w:r>
+    </w:p>
+    <w:p>
+      <w:pPr>
+        <w:rPr>
+          <w:sz w:val="36"/>
+          <w:szCs w:val="36"/>
+          <w:lang w:val="en-US"/>
+        </w:rPr>
+      </w:pPr>
+    </w:p>
+    <w:p>
+      <w:pPr>
+        <w:rPr>
+          <w:rFonts w:ascii="Times New Roman" w:eastAsia="Times New Roman" w:hAnsi="Times New Roman" w:cs="Times New Roman"/>
+          <w:sz w:val="36"/>
+          <w:szCs w:val="36"/>
+          <w:lang w:eastAsia="en-GB"/>
+        </w:rPr>
+      </w:pPr>
+      <w:r>
+        <w:rPr>
+          <w:sz w:val="36"/>
+          <w:szCs w:val="36"/>
+          <w:lang w:val="en-US"/>
+        </w:rPr>
+        <w:t xml:space="preserve">Q) </w:t>
+      </w:r>
+      <w:r>
+        <w:rPr>
+          <w:rFonts w:ascii="Times New Roman" w:eastAsia="Times New Roman" w:hAnsi="Times New Roman" w:cs="Times New Roman"/>
+          <w:color w:val="333333"/>
+          <w:sz w:val="36"/>
+          <w:szCs w:val="36"/>
+          <w:bdr w:val="none" w:sz="0" w:space="0" w:color="auto" w:frame="1"/>
+          <w:lang w:eastAsia="en-GB"/>
+        </w:rPr>
+        <w:t>Write a program in C++ that first initializes an array of given 10 real numbers. The program must sort numbers in ascending/descending order using </w:t>
+      </w:r>
+      <w:r>
+        <w:rPr>
+          <w:rFonts w:ascii="Times New Roman" w:eastAsia="Times New Roman" w:hAnsi="Times New Roman" w:cs="Times New Roman"/>
+          <w:b/>
+          <w:bCs/>
+          <w:color w:val="333333"/>
+          <w:sz w:val="36"/>
+          <w:szCs w:val="36"/>
+          <w:bdr w:val="none" w:sz="0" w:space="0" w:color="auto" w:frame="1"/>
+          <w:lang w:eastAsia="en-GB"/>
+        </w:rPr>
+        <w:t>Bubble – Sort </w:t>
+      </w:r>
+      <w:r>
+        <w:rPr>
+          <w:rFonts w:ascii="Times New Roman" w:eastAsia="Times New Roman" w:hAnsi="Times New Roman" w:cs="Times New Roman"/>
+          <w:color w:val="333333"/>
+          <w:sz w:val="36"/>
+          <w:szCs w:val="36"/>
+          <w:bdr w:val="none" w:sz="0" w:space="0" w:color="auto" w:frame="1"/>
+          <w:lang w:eastAsia="en-GB"/>
+        </w:rPr>
+        <w:t>method. It should print the given list of numbers as well as the sorted list</w:t>
+      </w:r>
+    </w:p>
+    <w:p>
+      <w:pPr>
+        <w:rPr>
+          <w:sz w:val="36"/>
+          <w:szCs w:val="36"/>
+          <w:lang w:val="en-US"/>
+        </w:rPr>
+      </w:pPr>
+    </w:p>
+    <w:p>
+      <w:pPr>
+        <w:rPr>
+          <w:rFonts w:ascii="Times New Roman" w:eastAsia="Times New Roman" w:hAnsi="Times New Roman" w:cs="Times New Roman"/>
+          <w:sz w:val="36"/>
+          <w:szCs w:val="36"/>
+          <w:lang w:eastAsia="en-GB"/>
+        </w:rPr>
+      </w:pPr>
+      <w:r>
+        <w:rPr>
+          <w:rFonts w:ascii="Times New Roman" w:eastAsia="Times New Roman" w:hAnsi="Times New Roman" w:cs="Times New Roman"/>
+          <w:color w:val="333333"/>
+          <w:sz w:val="36"/>
+          <w:szCs w:val="36"/>
+          <w:shd w:val="clear" w:color="auto" w:fill="FFFFFF"/>
+          <w:lang w:eastAsia="en-GB"/>
+        </w:rPr>
+        <w:t>Q)</w:t>
+      </w:r>
+      <w:r>
+        <w:rPr>
+          <w:rFonts w:ascii="Times New Roman" w:eastAsia="Times New Roman" w:hAnsi="Times New Roman" w:cs="Times New Roman"/>
+          <w:color w:val="333333"/>
+          <w:sz w:val="36"/>
+          <w:szCs w:val="36"/>
+          <w:shd w:val="clear" w:color="auto" w:fill="FFFFFF"/>
+          <w:lang w:eastAsia="en-GB"/>
+        </w:rPr>
+        <w:t>Write a program in C++ that first initializes an array of five given numbers (short /float/ double). The program must add these numbers by traversing this array with a pointer. The output should print the starting address of the array with the size of the number (in bytes) to which it points. The program must also print the sum and pointer address with addition of every number as well as the ending address.</w:t>
+      </w:r>
+    </w:p>
+    <w:p>
+      <w:pPr>
+        <w:rPr>
+          <w:sz w:val="20"/>
+          <w:szCs w:val="20"/>
+          <w:lang w:val="en-US"/>
+        </w:rPr>
+      </w:pPr>
+    </w:p>
+    <w:p>
+      <w:pPr>
+        <w:rPr>
+          <w:sz w:val="20"/>
+          <w:szCs w:val="20"/>
+          <w:lang w:val="en-US"/>
+        </w:rPr>
+      </w:pPr>
     </w:p>
     <w:sectPr>
       <w:pgSz w:w="11900" w:h="16840"/>
@@ -1530,7 +2516,208 @@
       <w:color w:val="808080"/>
     </w:rPr>
   </w:style>
+  <w:style w:type="character" w:customStyle="1" w:styleId="apple-converted-space">
+    <w:name w:val="apple-converted-space"/>
+    <w:basedOn w:val="DefaultParagraphFont"/>
+    <w:rsid w:val="000D26BE"/>
+  </w:style>
 </w:styles>
+</file>
+
+<file path=word/ink/ink1.xml><?xml version="1.0" encoding="utf-8"?>
+<inkml:ink xmlns:inkml="http://www.w3.org/2003/InkML">
+  <inkml:definitions>
+    <inkml:context xml:id="ctx0">
+      <inkml:inkSource xml:id="inkSrc0">
+        <inkml:traceFormat>
+          <inkml:channel name="X" type="integer" min="-2.14748E9" max="2.14748E9" units="cm"/>
+          <inkml:channel name="Y" type="integer" min="-2.14748E9" max="2.14748E9" units="cm"/>
+        </inkml:traceFormat>
+        <inkml:channelProperties>
+          <inkml:channelProperty channel="X" name="resolution" value="1000" units="1/cm"/>
+          <inkml:channelProperty channel="Y" name="resolution" value="1000" units="1/cm"/>
+        </inkml:channelProperties>
+      </inkml:inkSource>
+      <inkml:timestamp xml:id="ts0" timeString="2021-05-06T03:28:39.735"/>
+    </inkml:context>
+    <inkml:brush xml:id="br0">
+      <inkml:brushProperty name="width" value="0.3" units="cm"/>
+      <inkml:brushProperty name="height" value="0.6" units="cm"/>
+      <inkml:brushProperty name="color" value="#FFFC00"/>
+      <inkml:brushProperty name="tip" value="rectangle"/>
+      <inkml:brushProperty name="rasterOp" value="maskPen"/>
+    </inkml:brush>
+  </inkml:definitions>
+  <inkml:trace contextRef="#ctx0" brushRef="#br0">0 23,'37'3,"-6"-1,-27 0,9-2,5 4,-2-3,4 1,-8-4,2 1,5 1,-6 1,4 1,-2-2,-2 0,6-2,-5 1,0-3,5 4,-7-4,6 3,-3-5,-1 3,2-2,-1 3,-1 2,4 0,-4 0,1 0,1-2,-2 0,5-1,-6 1,4 2,-2 0,0 0,2 0,-1 0,-2 0,3 0,-3 0,2 0,-1 0,-1 0,4 0,-4 0,1 0,8 2,-12-1,9 1,-7-2,-1 4,6 1</inkml:trace>
+</inkml:ink>
+</file>
+
+<file path=word/ink/ink2.xml><?xml version="1.0" encoding="utf-8"?>
+<inkml:ink xmlns:inkml="http://www.w3.org/2003/InkML">
+  <inkml:definitions>
+    <inkml:context xml:id="ctx0">
+      <inkml:inkSource xml:id="inkSrc0">
+        <inkml:traceFormat>
+          <inkml:channel name="X" type="integer" min="-2.14748E9" max="2.14748E9" units="cm"/>
+          <inkml:channel name="Y" type="integer" min="-2.14748E9" max="2.14748E9" units="cm"/>
+        </inkml:traceFormat>
+        <inkml:channelProperties>
+          <inkml:channelProperty channel="X" name="resolution" value="1000" units="1/cm"/>
+          <inkml:channelProperty channel="Y" name="resolution" value="1000" units="1/cm"/>
+        </inkml:channelProperties>
+      </inkml:inkSource>
+      <inkml:timestamp xml:id="ts0" timeString="2021-05-06T03:29:59.209"/>
+    </inkml:context>
+    <inkml:brush xml:id="br0">
+      <inkml:brushProperty name="width" value="0.3" units="cm"/>
+      <inkml:brushProperty name="height" value="0.6" units="cm"/>
+      <inkml:brushProperty name="color" value="#FFFC00"/>
+      <inkml:brushProperty name="tip" value="rectangle"/>
+      <inkml:brushProperty name="rasterOp" value="maskPen"/>
+    </inkml:brush>
+  </inkml:definitions>
+  <inkml:trace contextRef="#ctx0" brushRef="#br0">912 50,'-65'1,"10"1,35-5,0 0,0 3,5-3,-4 3,5 0,-1 0,-2 0,1-2,-4 1,6-1,-3 0,4 0,-5-3,-5 2,3 1,-4 2,4-2,1 1,5-2,-3 3,-2 0,-2 0,-5 0,11 0,1 0,-1 0,1-2,-5 1,4-3,1 4,-4-4,4 3,-4 1,2-1,-3 2,0-3,4 2,-3 0,6 0,-4 0,-2 0,4 0,-2-2,1 2,-2-2</inkml:trace>
+</inkml:ink>
+</file>
+
+<file path=word/ink/ink3.xml><?xml version="1.0" encoding="utf-8"?>
+<inkml:ink xmlns:inkml="http://www.w3.org/2003/InkML">
+  <inkml:definitions>
+    <inkml:context xml:id="ctx0">
+      <inkml:inkSource xml:id="inkSrc0">
+        <inkml:traceFormat>
+          <inkml:channel name="X" type="integer" min="-2.14748E9" max="2.14748E9" units="cm"/>
+          <inkml:channel name="Y" type="integer" min="-2.14748E9" max="2.14748E9" units="cm"/>
+        </inkml:traceFormat>
+        <inkml:channelProperties>
+          <inkml:channelProperty channel="X" name="resolution" value="1000" units="1/cm"/>
+          <inkml:channelProperty channel="Y" name="resolution" value="1000" units="1/cm"/>
+        </inkml:channelProperties>
+      </inkml:inkSource>
+      <inkml:timestamp xml:id="ts0" timeString="2021-05-06T03:29:16.060"/>
+    </inkml:context>
+    <inkml:brush xml:id="br0">
+      <inkml:brushProperty name="width" value="0.3" units="cm"/>
+      <inkml:brushProperty name="height" value="0.6" units="cm"/>
+      <inkml:brushProperty name="color" value="#FFFC00"/>
+      <inkml:brushProperty name="tip" value="rectangle"/>
+      <inkml:brushProperty name="rasterOp" value="maskPen"/>
+    </inkml:brush>
+  </inkml:definitions>
+  <inkml:trace contextRef="#ctx0" brushRef="#br0">1 122,'39'5,"-1"-1,-23-2,5-1,-1 2,11-8,2 0,10-1,0-4,0 4,0 1,10-6,2 4,11 0,-11-4,-2 6,-20-1,-9 1,-12 5,2-2,1 2,7-3,-5 3,6-4,-6-1,7-3,-8 4,-3-1,-48-2,26 4,-33-3,38 6,-1 2,-16 4,12-2,-13 4,12-4,-1-1,-8 3,3-2,-4-2,5 3,-2-1,3 1,-5 2,-10 1,-22 9,-24 5,-13 0,22-3,18-12,35-4,3-3,-6 2,6-2,-11 2,8-2,1 0,-1 0</inkml:trace>
+</inkml:ink>
+</file>
+
+<file path=word/ink/ink4.xml><?xml version="1.0" encoding="utf-8"?>
+<inkml:ink xmlns:inkml="http://www.w3.org/2003/InkML">
+  <inkml:definitions>
+    <inkml:context xml:id="ctx0">
+      <inkml:inkSource xml:id="inkSrc0">
+        <inkml:traceFormat>
+          <inkml:channel name="X" type="integer" min="-2.14748E9" max="2.14748E9" units="cm"/>
+          <inkml:channel name="Y" type="integer" min="-2.14748E9" max="2.14748E9" units="cm"/>
+        </inkml:traceFormat>
+        <inkml:channelProperties>
+          <inkml:channelProperty channel="X" name="resolution" value="1000" units="1/cm"/>
+          <inkml:channelProperty channel="Y" name="resolution" value="1000" units="1/cm"/>
+        </inkml:channelProperties>
+      </inkml:inkSource>
+      <inkml:timestamp xml:id="ts0" timeString="2021-05-06T03:29:19.712"/>
+    </inkml:context>
+    <inkml:brush xml:id="br0">
+      <inkml:brushProperty name="width" value="0.3" units="cm"/>
+      <inkml:brushProperty name="height" value="0.6" units="cm"/>
+      <inkml:brushProperty name="color" value="#FFFC00"/>
+      <inkml:brushProperty name="tip" value="rectangle"/>
+      <inkml:brushProperty name="rasterOp" value="maskPen"/>
+    </inkml:brush>
+  </inkml:definitions>
+  <inkml:trace contextRef="#ctx0" brushRef="#br0">0 1,'37'12,"-6"-4,-17-3,1-1,5 2,9 2,3 1,10 2,0-1,0 1,-9-5,-4 1,-14-6,-3 2,5-1,-4-2,5 2,3-2,-5 0,8 0,-4 0,-5-2,3 2,-6-6,3 1,-1-4,-1 3,-27-16,8 16,-22-13,12 17,-9 2,-7 0,-10-5,0 4,10-4,2 5,0 0,-2 0,0-3,2 3,10-3,5 3,-4 0,7 0,-4 0,0 0,2 0,-4 0,55 16,-16-7,47 14,-16-12,12 2,-26-6,1 0</inkml:trace>
+</inkml:ink>
+</file>
+
+<file path=word/ink/ink5.xml><?xml version="1.0" encoding="utf-8"?>
+<inkml:ink xmlns:inkml="http://www.w3.org/2003/InkML">
+  <inkml:definitions>
+    <inkml:context xml:id="ctx0">
+      <inkml:inkSource xml:id="inkSrc0">
+        <inkml:traceFormat>
+          <inkml:channel name="X" type="integer" min="-2.14748E9" max="2.14748E9" units="cm"/>
+          <inkml:channel name="Y" type="integer" min="-2.14748E9" max="2.14748E9" units="cm"/>
+        </inkml:traceFormat>
+        <inkml:channelProperties>
+          <inkml:channelProperty channel="X" name="resolution" value="1000" units="1/cm"/>
+          <inkml:channelProperty channel="Y" name="resolution" value="1000" units="1/cm"/>
+        </inkml:channelProperties>
+      </inkml:inkSource>
+      <inkml:timestamp xml:id="ts0" timeString="2021-05-06T03:29:25.726"/>
+    </inkml:context>
+    <inkml:brush xml:id="br0">
+      <inkml:brushProperty name="width" value="0.3" units="cm"/>
+      <inkml:brushProperty name="height" value="0.6" units="cm"/>
+      <inkml:brushProperty name="color" value="#FFFC00"/>
+      <inkml:brushProperty name="tip" value="rectangle"/>
+      <inkml:brushProperty name="rasterOp" value="maskPen"/>
+    </inkml:brush>
+  </inkml:definitions>
+  <inkml:trace contextRef="#ctx0" brushRef="#br0">62 0,'44'18,"-6"-3,-25-9,-2-1,11 3,4 0,0 1,14 1,-8-1,10 1,-10-1,-2-4,-15 0,-1-4,1 3,-1-2,6 3,-6-3,1-2,-3-12,3 8,-1-7,4 13,-4-4,1-3,-3-6,-57 3,8-1,-60 7,30 2,-7 0,10 0,9 0,3 0,20 0,-7 0,21 0,-4 0,10 0,2 0,42 9,-18-4,39 5,-33-4,10-5,2 2,0-3,-2 0,-10 0,-1 0,-3 0,-3 0</inkml:trace>
+</inkml:ink>
+</file>
+
+<file path=word/ink/ink6.xml><?xml version="1.0" encoding="utf-8"?>
+<inkml:ink xmlns:inkml="http://www.w3.org/2003/InkML">
+  <inkml:definitions>
+    <inkml:context xml:id="ctx0">
+      <inkml:inkSource xml:id="inkSrc0">
+        <inkml:traceFormat>
+          <inkml:channel name="X" type="integer" min="-2.14748E9" max="2.14748E9" units="cm"/>
+          <inkml:channel name="Y" type="integer" min="-2.14748E9" max="2.14748E9" units="cm"/>
+        </inkml:traceFormat>
+        <inkml:channelProperties>
+          <inkml:channelProperty channel="X" name="resolution" value="1000" units="1/cm"/>
+          <inkml:channelProperty channel="Y" name="resolution" value="1000" units="1/cm"/>
+        </inkml:channelProperties>
+      </inkml:inkSource>
+      <inkml:timestamp xml:id="ts0" timeString="2021-05-06T05:06:31.932"/>
+    </inkml:context>
+    <inkml:brush xml:id="br0">
+      <inkml:brushProperty name="width" value="0.3" units="cm"/>
+      <inkml:brushProperty name="height" value="0.6" units="cm"/>
+      <inkml:brushProperty name="color" value="#FFFC00"/>
+      <inkml:brushProperty name="tip" value="rectangle"/>
+      <inkml:brushProperty name="rasterOp" value="maskPen"/>
+    </inkml:brush>
+  </inkml:definitions>
+  <inkml:trace contextRef="#ctx0" brushRef="#br0">1 0,'39'0,"-1"0,-30 0,4 3,9-2,-11 2,14 0,-11-3,-2 6,10-5,-9 2,6-3,-2 3,-2 0,5 1,-3 2,-2-6,10 6,-15-2,12 0,-8 1,1-4,5 2,-5-3,2 3,-1-2,-1 1,5-2,2 0,17 0,9 0,14 0,-15 0,-13-3,-16 3,-11-6,12 2,-63 5,40-3,-61 6,44-4,-21 0,11 0,-4 0,9 0,5 0,1-3,0 2,1-2,6 3,-4 0,3 0,1 0,-3 0,1 0,0-2,2 1,-8-5,8 5,-12-6,14 6,-4-3,0 1,5 2,-11-2,5 3</inkml:trace>
+</inkml:ink>
+</file>
+
+<file path=word/ink/ink7.xml><?xml version="1.0" encoding="utf-8"?>
+<inkml:ink xmlns:inkml="http://www.w3.org/2003/InkML">
+  <inkml:definitions>
+    <inkml:context xml:id="ctx0">
+      <inkml:inkSource xml:id="inkSrc0">
+        <inkml:traceFormat>
+          <inkml:channel name="X" type="integer" min="-2.14748E9" max="2.14748E9" units="cm"/>
+          <inkml:channel name="Y" type="integer" min="-2.14748E9" max="2.14748E9" units="cm"/>
+        </inkml:traceFormat>
+        <inkml:channelProperties>
+          <inkml:channelProperty channel="X" name="resolution" value="1000" units="1/cm"/>
+          <inkml:channelProperty channel="Y" name="resolution" value="1000" units="1/cm"/>
+        </inkml:channelProperties>
+      </inkml:inkSource>
+      <inkml:timestamp xml:id="ts0" timeString="2021-05-06T05:07:26.711"/>
+    </inkml:context>
+    <inkml:brush xml:id="br0">
+      <inkml:brushProperty name="width" value="0.3" units="cm"/>
+      <inkml:brushProperty name="height" value="0.6" units="cm"/>
+      <inkml:brushProperty name="color" value="#FFFC00"/>
+      <inkml:brushProperty name="tip" value="rectangle"/>
+      <inkml:brushProperty name="rasterOp" value="maskPen"/>
+    </inkml:brush>
+  </inkml:definitions>
+  <inkml:trace contextRef="#ctx0" brushRef="#br0">0 1,'47'4,"10"-3,-10 3,13-4,1 0,0 0,14 0,-11 0,-10 0,-23 0,-21 0,-1 0,17 0,-9 0,8 3,-12-2,-3 4,9-4,-5 2,5-3,-3 0,-3 0,12 0,-13 0,6 0,-3 3,-3-2,10 2,-72-3,31 0,-68 0,40 0,-14 0,15 0,3 0,14-5,0 4,0-3,8 4,-6 0,12 0,-12 0,5 0,0 0,5 0,-2 0,0 0,-10 0,7 0,-5 0,12 0,-5 0,7 0,0 0</inkml:trace>
+</inkml:ink>
 </file>
 
 <file path=word/theme/theme1.xml><?xml version="1.0" encoding="utf-8"?>

</xml_diff>